<commit_message>
After Returning and Throwing
</commit_message>
<xml_diff>
--- a/ASPECT ORIENTED PROGRAMMING NOTES.docx
+++ b/ASPECT ORIENTED PROGRAMMING NOTES.docx
@@ -1456,6 +1456,196 @@
           <w:lang w:val="en-US"/>
         </w:rPr>
       </w:pPr>
+      <w:r>
+        <w:rPr>
+          <w:lang w:val="en-US"/>
+        </w:rPr>
+        <w:t>JoinPoint: used to get method signature and arguments</w:t>
+      </w:r>
+    </w:p>
+    <w:p>
+      <w:pPr>
+        <w:rPr>
+          <w:lang w:val="en-US"/>
+        </w:rPr>
+      </w:pPr>
+    </w:p>
+    <w:p>
+      <w:pPr>
+        <w:jc w:val="center"/>
+        <w:rPr>
+          <w:lang w:val="en-US"/>
+        </w:rPr>
+      </w:pPr>
+      <w:r>
+        <w:rPr>
+          <w:lang w:val="en-US"/>
+        </w:rPr>
+        <w:t>After Returning</w:t>
+      </w:r>
+    </w:p>
+    <w:p>
+      <w:pPr>
+        <w:pStyle w:val="ListParagraph"/>
+        <w:numPr>
+          <w:ilvl w:val="0"/>
+          <w:numId w:val="14"/>
+        </w:numPr>
+        <w:rPr>
+          <w:lang w:val="en-US"/>
+        </w:rPr>
+      </w:pPr>
+      <w:r>
+        <w:rPr>
+          <w:lang w:val="en-US"/>
+        </w:rPr>
+        <w:t>Used for Logging, security, transactions</w:t>
+      </w:r>
+    </w:p>
+    <w:p>
+      <w:pPr>
+        <w:pStyle w:val="ListParagraph"/>
+        <w:numPr>
+          <w:ilvl w:val="0"/>
+          <w:numId w:val="14"/>
+        </w:numPr>
+        <w:rPr>
+          <w:lang w:val="en-US"/>
+        </w:rPr>
+      </w:pPr>
+      <w:r>
+        <w:rPr>
+          <w:lang w:val="en-US"/>
+        </w:rPr>
+        <w:t>Used for Audit Logging</w:t>
+      </w:r>
+    </w:p>
+    <w:p>
+      <w:pPr>
+        <w:pStyle w:val="ListParagraph"/>
+        <w:numPr>
+          <w:ilvl w:val="0"/>
+          <w:numId w:val="14"/>
+        </w:numPr>
+        <w:rPr>
+          <w:lang w:val="en-US"/>
+        </w:rPr>
+      </w:pPr>
+      <w:r>
+        <w:rPr>
+          <w:lang w:val="en-US"/>
+        </w:rPr>
+        <w:t>Post Processing data</w:t>
+      </w:r>
+    </w:p>
+    <w:p>
+      <w:pPr>
+        <w:pStyle w:val="ListParagraph"/>
+        <w:numPr>
+          <w:ilvl w:val="1"/>
+          <w:numId w:val="14"/>
+        </w:numPr>
+        <w:rPr>
+          <w:lang w:val="en-US"/>
+        </w:rPr>
+      </w:pPr>
+      <w:r>
+        <w:rPr>
+          <w:lang w:val="en-US"/>
+        </w:rPr>
+        <w:t>Format the data to enrich the data</w:t>
+      </w:r>
+    </w:p>
+    <w:p>
+      <w:pPr>
+        <w:jc w:val="center"/>
+        <w:rPr>
+          <w:lang w:val="en-US"/>
+        </w:rPr>
+      </w:pPr>
+      <w:r>
+        <w:rPr>
+          <w:lang w:val="en-US"/>
+        </w:rPr>
+        <w:t>After Throwing</w:t>
+      </w:r>
+    </w:p>
+    <w:p>
+      <w:pPr>
+        <w:pStyle w:val="ListParagraph"/>
+        <w:numPr>
+          <w:ilvl w:val="0"/>
+          <w:numId w:val="15"/>
+        </w:numPr>
+        <w:rPr>
+          <w:lang w:val="en-US"/>
+        </w:rPr>
+      </w:pPr>
+      <w:r>
+        <w:rPr>
+          <w:lang w:val="en-US"/>
+        </w:rPr>
+        <w:t>Log the exception</w:t>
+      </w:r>
+    </w:p>
+    <w:p>
+      <w:pPr>
+        <w:pStyle w:val="ListParagraph"/>
+        <w:numPr>
+          <w:ilvl w:val="0"/>
+          <w:numId w:val="15"/>
+        </w:numPr>
+        <w:rPr>
+          <w:lang w:val="en-US"/>
+        </w:rPr>
+      </w:pPr>
+      <w:r>
+        <w:rPr>
+          <w:lang w:val="en-US"/>
+        </w:rPr>
+        <w:t>Perform auditing on the exception</w:t>
+      </w:r>
+    </w:p>
+    <w:p>
+      <w:pPr>
+        <w:pStyle w:val="ListParagraph"/>
+        <w:numPr>
+          <w:ilvl w:val="0"/>
+          <w:numId w:val="15"/>
+        </w:numPr>
+        <w:rPr>
+          <w:lang w:val="en-US"/>
+        </w:rPr>
+      </w:pPr>
+      <w:r>
+        <w:rPr>
+          <w:lang w:val="en-US"/>
+        </w:rPr>
+        <w:t>Notify DevOps team via email or SMS</w:t>
+      </w:r>
+    </w:p>
+    <w:p>
+      <w:pPr>
+        <w:pStyle w:val="ListParagraph"/>
+        <w:ind w:left="1440"/>
+        <w:rPr>
+          <w:lang w:val="en-US"/>
+        </w:rPr>
+      </w:pPr>
+    </w:p>
+    <w:p>
+      <w:pPr>
+        <w:rPr>
+          <w:lang w:val="en-US"/>
+        </w:rPr>
+      </w:pPr>
+    </w:p>
+    <w:p>
+      <w:pPr>
+        <w:rPr>
+          <w:lang w:val="en-US"/>
+        </w:rPr>
+      </w:pPr>
     </w:p>
     <w:sectPr>
       <w:pgSz w:w="11906" w:h="16838"/>
@@ -1470,6 +1660,95 @@
 <file path=word/numbering.xml><?xml version="1.0" encoding="utf-8"?>
 <w:numbering xmlns:wpc="http://schemas.microsoft.com/office/word/2010/wordprocessingCanvas" xmlns:cx="http://schemas.microsoft.com/office/drawing/2014/chartex" xmlns:cx1="http://schemas.microsoft.com/office/drawing/2015/9/8/chartex" xmlns:cx2="http://schemas.microsoft.com/office/drawing/2015/10/21/chartex" xmlns:cx3="http://schemas.microsoft.com/office/drawing/2016/5/9/chartex" xmlns:cx4="http://schemas.microsoft.com/office/drawing/2016/5/10/chartex" xmlns:cx5="http://schemas.microsoft.com/office/drawing/2016/5/11/chartex" xmlns:cx6="http://schemas.microsoft.com/office/drawing/2016/5/12/chartex" xmlns:cx7="http://schemas.microsoft.com/office/drawing/2016/5/13/chartex" xmlns:cx8="http://schemas.microsoft.com/office/drawing/2016/5/14/chartex" xmlns:mc="http://schemas.openxmlformats.org/markup-compatibility/2006" xmlns:aink="http://schemas.microsoft.com/office/drawing/2016/ink" xmlns:am3d="http://schemas.microsoft.com/office/drawing/2017/model3d" xmlns:o="urn:schemas-microsoft-com:office:office" xmlns:r="http://schemas.openxmlformats.org/officeDocument/2006/relationships" xmlns:m="http://schemas.openxmlformats.org/officeDocument/2006/math" xmlns:v="urn:schemas-microsoft-com:vml" xmlns:wp14="http://schemas.microsoft.com/office/word/2010/wordprocessingDrawing" xmlns:wp="http://schemas.openxmlformats.org/drawingml/2006/wordprocessingDrawing" xmlns:w10="urn:schemas-microsoft-com:office:word" xmlns:w="http://schemas.openxmlformats.org/wordprocessingml/2006/main" xmlns:w14="http://schemas.microsoft.com/office/word/2010/wordml" xmlns:w15="http://schemas.microsoft.com/office/word/2012/wordml" xmlns:w16cex="http://schemas.microsoft.com/office/word/2018/wordml/cex" xmlns:w16cid="http://schemas.microsoft.com/office/word/2016/wordml/cid" xmlns:w16="http://schemas.microsoft.com/office/word/2018/wordml" xmlns:w16sdtdh="http://schemas.microsoft.com/office/word/2020/wordml/sdtdatahash" xmlns:w16se="http://schemas.microsoft.com/office/word/2015/wordml/symex" xmlns:wpg="http://schemas.microsoft.com/office/word/2010/wordprocessingGroup" xmlns:wpi="http://schemas.microsoft.com/office/word/2010/wordprocessingInk" xmlns:wne="http://schemas.microsoft.com/office/word/2006/wordml" xmlns:wps="http://schemas.microsoft.com/office/word/2010/wordprocessingShape" mc:Ignorable="w14 w15 w16se w16cid w16 w16cex w16sdtdh wp14">
   <w:abstractNum w:abstractNumId="0" w15:restartNumberingAfterBreak="0">
+    <w:nsid w:val="03835531"/>
+    <w:multiLevelType w:val="hybridMultilevel"/>
+    <w:tmpl w:val="D3587D72"/>
+    <w:lvl w:ilvl="0" w:tplc="FFFFFFFF">
+      <w:start w:val="1"/>
+      <w:numFmt w:val="decimal"/>
+      <w:lvlText w:val="%1."/>
+      <w:lvlJc w:val="left"/>
+      <w:pPr>
+        <w:ind w:left="720" w:hanging="360"/>
+      </w:pPr>
+      <w:rPr>
+        <w:rFonts w:hint="default"/>
+      </w:rPr>
+    </w:lvl>
+    <w:lvl w:ilvl="1" w:tplc="FFFFFFFF">
+      <w:start w:val="1"/>
+      <w:numFmt w:val="lowerLetter"/>
+      <w:lvlText w:val="%2."/>
+      <w:lvlJc w:val="left"/>
+      <w:pPr>
+        <w:ind w:left="1440" w:hanging="360"/>
+      </w:pPr>
+    </w:lvl>
+    <w:lvl w:ilvl="2" w:tplc="FFFFFFFF" w:tentative="1">
+      <w:start w:val="1"/>
+      <w:numFmt w:val="lowerRoman"/>
+      <w:lvlText w:val="%3."/>
+      <w:lvlJc w:val="right"/>
+      <w:pPr>
+        <w:ind w:left="2160" w:hanging="180"/>
+      </w:pPr>
+    </w:lvl>
+    <w:lvl w:ilvl="3" w:tplc="FFFFFFFF" w:tentative="1">
+      <w:start w:val="1"/>
+      <w:numFmt w:val="decimal"/>
+      <w:lvlText w:val="%4."/>
+      <w:lvlJc w:val="left"/>
+      <w:pPr>
+        <w:ind w:left="2880" w:hanging="360"/>
+      </w:pPr>
+    </w:lvl>
+    <w:lvl w:ilvl="4" w:tplc="FFFFFFFF" w:tentative="1">
+      <w:start w:val="1"/>
+      <w:numFmt w:val="lowerLetter"/>
+      <w:lvlText w:val="%5."/>
+      <w:lvlJc w:val="left"/>
+      <w:pPr>
+        <w:ind w:left="3600" w:hanging="360"/>
+      </w:pPr>
+    </w:lvl>
+    <w:lvl w:ilvl="5" w:tplc="FFFFFFFF" w:tentative="1">
+      <w:start w:val="1"/>
+      <w:numFmt w:val="lowerRoman"/>
+      <w:lvlText w:val="%6."/>
+      <w:lvlJc w:val="right"/>
+      <w:pPr>
+        <w:ind w:left="4320" w:hanging="180"/>
+      </w:pPr>
+    </w:lvl>
+    <w:lvl w:ilvl="6" w:tplc="FFFFFFFF" w:tentative="1">
+      <w:start w:val="1"/>
+      <w:numFmt w:val="decimal"/>
+      <w:lvlText w:val="%7."/>
+      <w:lvlJc w:val="left"/>
+      <w:pPr>
+        <w:ind w:left="5040" w:hanging="360"/>
+      </w:pPr>
+    </w:lvl>
+    <w:lvl w:ilvl="7" w:tplc="FFFFFFFF" w:tentative="1">
+      <w:start w:val="1"/>
+      <w:numFmt w:val="lowerLetter"/>
+      <w:lvlText w:val="%8."/>
+      <w:lvlJc w:val="left"/>
+      <w:pPr>
+        <w:ind w:left="5760" w:hanging="360"/>
+      </w:pPr>
+    </w:lvl>
+    <w:lvl w:ilvl="8" w:tplc="FFFFFFFF" w:tentative="1">
+      <w:start w:val="1"/>
+      <w:numFmt w:val="lowerRoman"/>
+      <w:lvlText w:val="%9."/>
+      <w:lvlJc w:val="right"/>
+      <w:pPr>
+        <w:ind w:left="6480" w:hanging="180"/>
+      </w:pPr>
+    </w:lvl>
+  </w:abstractNum>
+  <w:abstractNum w:abstractNumId="1" w15:restartNumberingAfterBreak="0">
     <w:nsid w:val="0E7379F1"/>
     <w:multiLevelType w:val="hybridMultilevel"/>
     <w:tmpl w:val="B308BA7A"/>
@@ -1582,7 +1861,7 @@
       </w:rPr>
     </w:lvl>
   </w:abstractNum>
-  <w:abstractNum w:abstractNumId="1" w15:restartNumberingAfterBreak="0">
+  <w:abstractNum w:abstractNumId="2" w15:restartNumberingAfterBreak="0">
     <w:nsid w:val="10E37C9D"/>
     <w:multiLevelType w:val="hybridMultilevel"/>
     <w:tmpl w:val="D3587D72"/>
@@ -1671,7 +1950,7 @@
       </w:pPr>
     </w:lvl>
   </w:abstractNum>
-  <w:abstractNum w:abstractNumId="2" w15:restartNumberingAfterBreak="0">
+  <w:abstractNum w:abstractNumId="3" w15:restartNumberingAfterBreak="0">
     <w:nsid w:val="136A032C"/>
     <w:multiLevelType w:val="hybridMultilevel"/>
     <w:tmpl w:val="F20697E8"/>
@@ -1760,7 +2039,7 @@
       </w:pPr>
     </w:lvl>
   </w:abstractNum>
-  <w:abstractNum w:abstractNumId="3" w15:restartNumberingAfterBreak="0">
+  <w:abstractNum w:abstractNumId="4" w15:restartNumberingAfterBreak="0">
     <w:nsid w:val="17287CF6"/>
     <w:multiLevelType w:val="hybridMultilevel"/>
     <w:tmpl w:val="B6708346"/>
@@ -1849,7 +2128,7 @@
       </w:pPr>
     </w:lvl>
   </w:abstractNum>
-  <w:abstractNum w:abstractNumId="4" w15:restartNumberingAfterBreak="0">
+  <w:abstractNum w:abstractNumId="5" w15:restartNumberingAfterBreak="0">
     <w:nsid w:val="335A4263"/>
     <w:multiLevelType w:val="hybridMultilevel"/>
     <w:tmpl w:val="EA08D6E6"/>
@@ -1938,7 +2217,7 @@
       </w:pPr>
     </w:lvl>
   </w:abstractNum>
-  <w:abstractNum w:abstractNumId="5" w15:restartNumberingAfterBreak="0">
+  <w:abstractNum w:abstractNumId="6" w15:restartNumberingAfterBreak="0">
     <w:nsid w:val="39233163"/>
     <w:multiLevelType w:val="hybridMultilevel"/>
     <w:tmpl w:val="7FA8E2D6"/>
@@ -2027,7 +2306,7 @@
       </w:pPr>
     </w:lvl>
   </w:abstractNum>
-  <w:abstractNum w:abstractNumId="6" w15:restartNumberingAfterBreak="0">
+  <w:abstractNum w:abstractNumId="7" w15:restartNumberingAfterBreak="0">
     <w:nsid w:val="45D71DD8"/>
     <w:multiLevelType w:val="hybridMultilevel"/>
     <w:tmpl w:val="E95066D0"/>
@@ -2116,7 +2395,7 @@
       </w:pPr>
     </w:lvl>
   </w:abstractNum>
-  <w:abstractNum w:abstractNumId="7" w15:restartNumberingAfterBreak="0">
+  <w:abstractNum w:abstractNumId="8" w15:restartNumberingAfterBreak="0">
     <w:nsid w:val="51284451"/>
     <w:multiLevelType w:val="hybridMultilevel"/>
     <w:tmpl w:val="DDB4F954"/>
@@ -2205,7 +2484,7 @@
       </w:pPr>
     </w:lvl>
   </w:abstractNum>
-  <w:abstractNum w:abstractNumId="8" w15:restartNumberingAfterBreak="0">
+  <w:abstractNum w:abstractNumId="9" w15:restartNumberingAfterBreak="0">
     <w:nsid w:val="64C22C0F"/>
     <w:multiLevelType w:val="hybridMultilevel"/>
     <w:tmpl w:val="031A43BA"/>
@@ -2294,7 +2573,7 @@
       </w:pPr>
     </w:lvl>
   </w:abstractNum>
-  <w:abstractNum w:abstractNumId="9" w15:restartNumberingAfterBreak="0">
+  <w:abstractNum w:abstractNumId="10" w15:restartNumberingAfterBreak="0">
     <w:nsid w:val="68747D0F"/>
     <w:multiLevelType w:val="hybridMultilevel"/>
     <w:tmpl w:val="A418D932"/>
@@ -2383,7 +2662,7 @@
       </w:pPr>
     </w:lvl>
   </w:abstractNum>
-  <w:abstractNum w:abstractNumId="10" w15:restartNumberingAfterBreak="0">
+  <w:abstractNum w:abstractNumId="11" w15:restartNumberingAfterBreak="0">
     <w:nsid w:val="6D8E2E61"/>
     <w:multiLevelType w:val="hybridMultilevel"/>
     <w:tmpl w:val="BF2A427C"/>
@@ -2472,7 +2751,96 @@
       </w:pPr>
     </w:lvl>
   </w:abstractNum>
-  <w:abstractNum w:abstractNumId="11" w15:restartNumberingAfterBreak="0">
+  <w:abstractNum w:abstractNumId="12" w15:restartNumberingAfterBreak="0">
+    <w:nsid w:val="769871DA"/>
+    <w:multiLevelType w:val="hybridMultilevel"/>
+    <w:tmpl w:val="1ED2BCCC"/>
+    <w:lvl w:ilvl="0" w:tplc="4009000F">
+      <w:start w:val="1"/>
+      <w:numFmt w:val="decimal"/>
+      <w:lvlText w:val="%1."/>
+      <w:lvlJc w:val="left"/>
+      <w:pPr>
+        <w:ind w:left="720" w:hanging="360"/>
+      </w:pPr>
+      <w:rPr>
+        <w:rFonts w:hint="default"/>
+      </w:rPr>
+    </w:lvl>
+    <w:lvl w:ilvl="1" w:tplc="40090019" w:tentative="1">
+      <w:start w:val="1"/>
+      <w:numFmt w:val="lowerLetter"/>
+      <w:lvlText w:val="%2."/>
+      <w:lvlJc w:val="left"/>
+      <w:pPr>
+        <w:ind w:left="1440" w:hanging="360"/>
+      </w:pPr>
+    </w:lvl>
+    <w:lvl w:ilvl="2" w:tplc="4009001B" w:tentative="1">
+      <w:start w:val="1"/>
+      <w:numFmt w:val="lowerRoman"/>
+      <w:lvlText w:val="%3."/>
+      <w:lvlJc w:val="right"/>
+      <w:pPr>
+        <w:ind w:left="2160" w:hanging="180"/>
+      </w:pPr>
+    </w:lvl>
+    <w:lvl w:ilvl="3" w:tplc="4009000F" w:tentative="1">
+      <w:start w:val="1"/>
+      <w:numFmt w:val="decimal"/>
+      <w:lvlText w:val="%4."/>
+      <w:lvlJc w:val="left"/>
+      <w:pPr>
+        <w:ind w:left="2880" w:hanging="360"/>
+      </w:pPr>
+    </w:lvl>
+    <w:lvl w:ilvl="4" w:tplc="40090019" w:tentative="1">
+      <w:start w:val="1"/>
+      <w:numFmt w:val="lowerLetter"/>
+      <w:lvlText w:val="%5."/>
+      <w:lvlJc w:val="left"/>
+      <w:pPr>
+        <w:ind w:left="3600" w:hanging="360"/>
+      </w:pPr>
+    </w:lvl>
+    <w:lvl w:ilvl="5" w:tplc="4009001B" w:tentative="1">
+      <w:start w:val="1"/>
+      <w:numFmt w:val="lowerRoman"/>
+      <w:lvlText w:val="%6."/>
+      <w:lvlJc w:val="right"/>
+      <w:pPr>
+        <w:ind w:left="4320" w:hanging="180"/>
+      </w:pPr>
+    </w:lvl>
+    <w:lvl w:ilvl="6" w:tplc="4009000F" w:tentative="1">
+      <w:start w:val="1"/>
+      <w:numFmt w:val="decimal"/>
+      <w:lvlText w:val="%7."/>
+      <w:lvlJc w:val="left"/>
+      <w:pPr>
+        <w:ind w:left="5040" w:hanging="360"/>
+      </w:pPr>
+    </w:lvl>
+    <w:lvl w:ilvl="7" w:tplc="40090019" w:tentative="1">
+      <w:start w:val="1"/>
+      <w:numFmt w:val="lowerLetter"/>
+      <w:lvlText w:val="%8."/>
+      <w:lvlJc w:val="left"/>
+      <w:pPr>
+        <w:ind w:left="5760" w:hanging="360"/>
+      </w:pPr>
+    </w:lvl>
+    <w:lvl w:ilvl="8" w:tplc="4009001B" w:tentative="1">
+      <w:start w:val="1"/>
+      <w:numFmt w:val="lowerRoman"/>
+      <w:lvlText w:val="%9."/>
+      <w:lvlJc w:val="right"/>
+      <w:pPr>
+        <w:ind w:left="6480" w:hanging="180"/>
+      </w:pPr>
+    </w:lvl>
+  </w:abstractNum>
+  <w:abstractNum w:abstractNumId="13" w15:restartNumberingAfterBreak="0">
     <w:nsid w:val="792E3E5F"/>
     <w:multiLevelType w:val="hybridMultilevel"/>
     <w:tmpl w:val="EDE2987C"/>
@@ -2561,7 +2929,7 @@
       </w:pPr>
     </w:lvl>
   </w:abstractNum>
-  <w:abstractNum w:abstractNumId="12" w15:restartNumberingAfterBreak="0">
+  <w:abstractNum w:abstractNumId="14" w15:restartNumberingAfterBreak="0">
     <w:nsid w:val="7B537080"/>
     <w:multiLevelType w:val="hybridMultilevel"/>
     <w:tmpl w:val="A546123E"/>
@@ -2651,43 +3019,49 @@
     </w:lvl>
   </w:abstractNum>
   <w:num w:numId="1">
+    <w:abstractNumId w:val="1"/>
+  </w:num>
+  <w:num w:numId="2">
+    <w:abstractNumId w:val="8"/>
+  </w:num>
+  <w:num w:numId="3">
+    <w:abstractNumId w:val="14"/>
+  </w:num>
+  <w:num w:numId="4">
+    <w:abstractNumId w:val="3"/>
+  </w:num>
+  <w:num w:numId="5">
+    <w:abstractNumId w:val="9"/>
+  </w:num>
+  <w:num w:numId="6">
+    <w:abstractNumId w:val="13"/>
+  </w:num>
+  <w:num w:numId="7">
+    <w:abstractNumId w:val="10"/>
+  </w:num>
+  <w:num w:numId="8">
+    <w:abstractNumId w:val="5"/>
+  </w:num>
+  <w:num w:numId="9">
+    <w:abstractNumId w:val="11"/>
+  </w:num>
+  <w:num w:numId="10">
+    <w:abstractNumId w:val="4"/>
+  </w:num>
+  <w:num w:numId="11">
+    <w:abstractNumId w:val="7"/>
+  </w:num>
+  <w:num w:numId="12">
+    <w:abstractNumId w:val="2"/>
+  </w:num>
+  <w:num w:numId="13">
+    <w:abstractNumId w:val="6"/>
+  </w:num>
+  <w:num w:numId="14">
     <w:abstractNumId w:val="0"/>
   </w:num>
-  <w:num w:numId="2">
-    <w:abstractNumId w:val="7"/>
-  </w:num>
-  <w:num w:numId="3">
+  <w:num w:numId="15">
     <w:abstractNumId w:val="12"/>
-  </w:num>
-  <w:num w:numId="4">
-    <w:abstractNumId w:val="2"/>
-  </w:num>
-  <w:num w:numId="5">
-    <w:abstractNumId w:val="8"/>
-  </w:num>
-  <w:num w:numId="6">
-    <w:abstractNumId w:val="11"/>
-  </w:num>
-  <w:num w:numId="7">
-    <w:abstractNumId w:val="9"/>
-  </w:num>
-  <w:num w:numId="8">
-    <w:abstractNumId w:val="4"/>
-  </w:num>
-  <w:num w:numId="9">
-    <w:abstractNumId w:val="10"/>
-  </w:num>
-  <w:num w:numId="10">
-    <w:abstractNumId w:val="3"/>
-  </w:num>
-  <w:num w:numId="11">
-    <w:abstractNumId w:val="6"/>
-  </w:num>
-  <w:num w:numId="12">
-    <w:abstractNumId w:val="1"/>
-  </w:num>
-  <w:num w:numId="13">
-    <w:abstractNumId w:val="5"/>
   </w:num>
 </w:numbering>
 </file>

</xml_diff>

<commit_message>
After and Around aspects
</commit_message>
<xml_diff>
--- a/ASPECT ORIENTED PROGRAMMING NOTES.docx
+++ b/ASPECT ORIENTED PROGRAMMING NOTES.docx
@@ -770,7 +770,21 @@
         <w:rPr>
           <w:lang w:val="en-US"/>
         </w:rPr>
-        <w:t>Too many aspects and app flow  are hard to fine</w:t>
+        <w:t xml:space="preserve">Too many aspects and app </w:t>
+      </w:r>
+      <w:proofErr w:type="gramStart"/>
+      <w:r>
+        <w:rPr>
+          <w:lang w:val="en-US"/>
+        </w:rPr>
+        <w:t>flow  are</w:t>
+      </w:r>
+      <w:proofErr w:type="gramEnd"/>
+      <w:r>
+        <w:rPr>
+          <w:lang w:val="en-US"/>
+        </w:rPr>
+        <w:t xml:space="preserve"> hard to fine</w:t>
       </w:r>
     </w:p>
     <w:p>
@@ -1456,11 +1470,19 @@
           <w:lang w:val="en-US"/>
         </w:rPr>
       </w:pPr>
-      <w:r>
-        <w:rPr>
-          <w:lang w:val="en-US"/>
-        </w:rPr>
-        <w:t>JoinPoint: used to get method signature and arguments</w:t>
+      <w:proofErr w:type="spellStart"/>
+      <w:r>
+        <w:rPr>
+          <w:lang w:val="en-US"/>
+        </w:rPr>
+        <w:t>JoinPoint</w:t>
+      </w:r>
+      <w:proofErr w:type="spellEnd"/>
+      <w:r>
+        <w:rPr>
+          <w:lang w:val="en-US"/>
+        </w:rPr>
+        <w:t>: used to get method signature and arguments</w:t>
       </w:r>
     </w:p>
     <w:p>
@@ -1563,6 +1585,14 @@
           <w:lang w:val="en-US"/>
         </w:rPr>
       </w:pPr>
+    </w:p>
+    <w:p>
+      <w:pPr>
+        <w:jc w:val="center"/>
+        <w:rPr>
+          <w:lang w:val="en-US"/>
+        </w:rPr>
+      </w:pPr>
       <w:r>
         <w:rPr>
           <w:lang w:val="en-US"/>
@@ -1626,12 +1656,250 @@
     </w:p>
     <w:p>
       <w:pPr>
-        <w:pStyle w:val="ListParagraph"/>
-        <w:ind w:left="1440"/>
-        <w:rPr>
-          <w:lang w:val="en-US"/>
-        </w:rPr>
-      </w:pPr>
+        <w:jc w:val="center"/>
+        <w:rPr>
+          <w:lang w:val="en-US"/>
+        </w:rPr>
+      </w:pPr>
+    </w:p>
+    <w:p>
+      <w:pPr>
+        <w:jc w:val="center"/>
+        <w:rPr>
+          <w:lang w:val="en-US"/>
+        </w:rPr>
+      </w:pPr>
+      <w:r>
+        <w:rPr>
+          <w:lang w:val="en-US"/>
+        </w:rPr>
+        <w:t>After Advice</w:t>
+      </w:r>
+    </w:p>
+    <w:p>
+      <w:pPr>
+        <w:pStyle w:val="ListParagraph"/>
+        <w:numPr>
+          <w:ilvl w:val="0"/>
+          <w:numId w:val="16"/>
+        </w:numPr>
+        <w:rPr>
+          <w:lang w:val="en-US"/>
+        </w:rPr>
+      </w:pPr>
+      <w:r>
+        <w:rPr>
+          <w:lang w:val="en-US"/>
+        </w:rPr>
+        <w:t>Log the exception</w:t>
+      </w:r>
+    </w:p>
+    <w:p>
+      <w:pPr>
+        <w:pStyle w:val="ListParagraph"/>
+        <w:numPr>
+          <w:ilvl w:val="0"/>
+          <w:numId w:val="16"/>
+        </w:numPr>
+        <w:rPr>
+          <w:lang w:val="en-US"/>
+        </w:rPr>
+      </w:pPr>
+      <w:r>
+        <w:rPr>
+          <w:lang w:val="en-US"/>
+        </w:rPr>
+        <w:t>Code to run regardless of method outcome</w:t>
+      </w:r>
+    </w:p>
+    <w:p>
+      <w:pPr>
+        <w:pStyle w:val="ListParagraph"/>
+        <w:numPr>
+          <w:ilvl w:val="0"/>
+          <w:numId w:val="16"/>
+        </w:numPr>
+        <w:rPr>
+          <w:lang w:val="en-US"/>
+        </w:rPr>
+      </w:pPr>
+      <w:r>
+        <w:rPr>
+          <w:lang w:val="en-US"/>
+        </w:rPr>
+        <w:t xml:space="preserve">Encapsulate this functionality </w:t>
+      </w:r>
+      <w:r>
+        <w:t>in AOP aspect for easy reuse</w:t>
+      </w:r>
+    </w:p>
+    <w:p>
+      <w:pPr>
+        <w:pStyle w:val="ListParagraph"/>
+        <w:rPr>
+          <w:lang w:val="en-US"/>
+        </w:rPr>
+      </w:pPr>
+      <w:r>
+        <w:t>Note: Should not depend on success or failure path and this does not have access to exception</w:t>
+      </w:r>
+    </w:p>
+    <w:p>
+      <w:pPr>
+        <w:jc w:val="center"/>
+        <w:rPr>
+          <w:lang w:val="en-US"/>
+        </w:rPr>
+      </w:pPr>
+    </w:p>
+    <w:p>
+      <w:pPr>
+        <w:jc w:val="center"/>
+        <w:rPr>
+          <w:lang w:val="en-US"/>
+        </w:rPr>
+      </w:pPr>
+      <w:r>
+        <w:rPr>
+          <w:lang w:val="en-US"/>
+        </w:rPr>
+        <w:t>Around Advice</w:t>
+      </w:r>
+    </w:p>
+    <w:p>
+      <w:pPr>
+        <w:pStyle w:val="ListParagraph"/>
+        <w:numPr>
+          <w:ilvl w:val="0"/>
+          <w:numId w:val="17"/>
+        </w:numPr>
+        <w:rPr>
+          <w:lang w:val="en-US"/>
+        </w:rPr>
+      </w:pPr>
+      <w:r>
+        <w:rPr>
+          <w:lang w:val="en-US"/>
+        </w:rPr>
+        <w:t>Combination of Before and After</w:t>
+      </w:r>
+    </w:p>
+    <w:p>
+      <w:pPr>
+        <w:pStyle w:val="ListParagraph"/>
+        <w:numPr>
+          <w:ilvl w:val="0"/>
+          <w:numId w:val="19"/>
+        </w:numPr>
+        <w:rPr>
+          <w:lang w:val="en-US"/>
+        </w:rPr>
+      </w:pPr>
+      <w:r>
+        <w:rPr>
+          <w:lang w:val="en-US"/>
+        </w:rPr>
+        <w:t>Logging, auditing, security</w:t>
+      </w:r>
+    </w:p>
+    <w:p>
+      <w:pPr>
+        <w:pStyle w:val="ListParagraph"/>
+        <w:numPr>
+          <w:ilvl w:val="0"/>
+          <w:numId w:val="19"/>
+        </w:numPr>
+        <w:rPr>
+          <w:lang w:val="en-US"/>
+        </w:rPr>
+      </w:pPr>
+      <w:r>
+        <w:rPr>
+          <w:lang w:val="en-US"/>
+        </w:rPr>
+        <w:t>Pre and Post processing data</w:t>
+      </w:r>
+    </w:p>
+    <w:p>
+      <w:pPr>
+        <w:pStyle w:val="ListParagraph"/>
+        <w:numPr>
+          <w:ilvl w:val="0"/>
+          <w:numId w:val="19"/>
+        </w:numPr>
+        <w:rPr>
+          <w:lang w:val="en-US"/>
+        </w:rPr>
+      </w:pPr>
+      <w:r>
+        <w:rPr>
+          <w:lang w:val="en-US"/>
+        </w:rPr>
+        <w:t>Instrumentation and profiling code</w:t>
+      </w:r>
+    </w:p>
+    <w:p>
+      <w:pPr>
+        <w:pStyle w:val="ListParagraph"/>
+        <w:numPr>
+          <w:ilvl w:val="0"/>
+          <w:numId w:val="20"/>
+        </w:numPr>
+        <w:rPr>
+          <w:lang w:val="en-US"/>
+        </w:rPr>
+      </w:pPr>
+      <w:r>
+        <w:rPr>
+          <w:lang w:val="en-US"/>
+        </w:rPr>
+        <w:t xml:space="preserve">How long does it take for a code to </w:t>
+      </w:r>
+      <w:proofErr w:type="gramStart"/>
+      <w:r>
+        <w:rPr>
+          <w:lang w:val="en-US"/>
+        </w:rPr>
+        <w:t>run</w:t>
+      </w:r>
+      <w:proofErr w:type="gramEnd"/>
+    </w:p>
+    <w:p>
+      <w:pPr>
+        <w:pStyle w:val="ListParagraph"/>
+        <w:numPr>
+          <w:ilvl w:val="0"/>
+          <w:numId w:val="19"/>
+        </w:numPr>
+        <w:rPr>
+          <w:lang w:val="en-US"/>
+        </w:rPr>
+      </w:pPr>
+      <w:r>
+        <w:rPr>
+          <w:lang w:val="en-US"/>
+        </w:rPr>
+        <w:lastRenderedPageBreak/>
+        <w:t>Managing Exceptions</w:t>
+      </w:r>
+    </w:p>
+    <w:p>
+      <w:pPr>
+        <w:pStyle w:val="ListParagraph"/>
+        <w:numPr>
+          <w:ilvl w:val="1"/>
+          <w:numId w:val="19"/>
+        </w:numPr>
+        <w:rPr>
+          <w:lang w:val="en-US"/>
+        </w:rPr>
+      </w:pPr>
+      <w:r>
+        <w:rPr>
+          <w:lang w:val="en-US"/>
+        </w:rPr>
+        <w:t>Swallow / handle / stop exceptions</w:t>
+      </w:r>
     </w:p>
     <w:p>
       <w:pPr>
@@ -2129,6 +2397,119 @@
     </w:lvl>
   </w:abstractNum>
   <w:abstractNum w:abstractNumId="5" w15:restartNumberingAfterBreak="0">
+    <w:nsid w:val="2722088D"/>
+    <w:multiLevelType w:val="hybridMultilevel"/>
+    <w:tmpl w:val="57A6F29E"/>
+    <w:lvl w:ilvl="0" w:tplc="AB4C170A">
+      <w:start w:val="1"/>
+      <w:numFmt w:val="bullet"/>
+      <w:lvlText w:val=""/>
+      <w:lvlJc w:val="left"/>
+      <w:pPr>
+        <w:ind w:left="720" w:hanging="360"/>
+      </w:pPr>
+      <w:rPr>
+        <w:rFonts w:ascii="Wingdings" w:eastAsiaTheme="minorHAnsi" w:hAnsi="Wingdings" w:cstheme="minorBidi" w:hint="default"/>
+      </w:rPr>
+    </w:lvl>
+    <w:lvl w:ilvl="1" w:tplc="40090003" w:tentative="1">
+      <w:start w:val="1"/>
+      <w:numFmt w:val="bullet"/>
+      <w:lvlText w:val="o"/>
+      <w:lvlJc w:val="left"/>
+      <w:pPr>
+        <w:ind w:left="1440" w:hanging="360"/>
+      </w:pPr>
+      <w:rPr>
+        <w:rFonts w:ascii="Courier New" w:hAnsi="Courier New" w:cs="Courier New" w:hint="default"/>
+      </w:rPr>
+    </w:lvl>
+    <w:lvl w:ilvl="2" w:tplc="40090005" w:tentative="1">
+      <w:start w:val="1"/>
+      <w:numFmt w:val="bullet"/>
+      <w:lvlText w:val=""/>
+      <w:lvlJc w:val="left"/>
+      <w:pPr>
+        <w:ind w:left="2160" w:hanging="360"/>
+      </w:pPr>
+      <w:rPr>
+        <w:rFonts w:ascii="Wingdings" w:hAnsi="Wingdings" w:hint="default"/>
+      </w:rPr>
+    </w:lvl>
+    <w:lvl w:ilvl="3" w:tplc="40090001" w:tentative="1">
+      <w:start w:val="1"/>
+      <w:numFmt w:val="bullet"/>
+      <w:lvlText w:val=""/>
+      <w:lvlJc w:val="left"/>
+      <w:pPr>
+        <w:ind w:left="2880" w:hanging="360"/>
+      </w:pPr>
+      <w:rPr>
+        <w:rFonts w:ascii="Symbol" w:hAnsi="Symbol" w:hint="default"/>
+      </w:rPr>
+    </w:lvl>
+    <w:lvl w:ilvl="4" w:tplc="40090003" w:tentative="1">
+      <w:start w:val="1"/>
+      <w:numFmt w:val="bullet"/>
+      <w:lvlText w:val="o"/>
+      <w:lvlJc w:val="left"/>
+      <w:pPr>
+        <w:ind w:left="3600" w:hanging="360"/>
+      </w:pPr>
+      <w:rPr>
+        <w:rFonts w:ascii="Courier New" w:hAnsi="Courier New" w:cs="Courier New" w:hint="default"/>
+      </w:rPr>
+    </w:lvl>
+    <w:lvl w:ilvl="5" w:tplc="40090005" w:tentative="1">
+      <w:start w:val="1"/>
+      <w:numFmt w:val="bullet"/>
+      <w:lvlText w:val=""/>
+      <w:lvlJc w:val="left"/>
+      <w:pPr>
+        <w:ind w:left="4320" w:hanging="360"/>
+      </w:pPr>
+      <w:rPr>
+        <w:rFonts w:ascii="Wingdings" w:hAnsi="Wingdings" w:hint="default"/>
+      </w:rPr>
+    </w:lvl>
+    <w:lvl w:ilvl="6" w:tplc="40090001" w:tentative="1">
+      <w:start w:val="1"/>
+      <w:numFmt w:val="bullet"/>
+      <w:lvlText w:val=""/>
+      <w:lvlJc w:val="left"/>
+      <w:pPr>
+        <w:ind w:left="5040" w:hanging="360"/>
+      </w:pPr>
+      <w:rPr>
+        <w:rFonts w:ascii="Symbol" w:hAnsi="Symbol" w:hint="default"/>
+      </w:rPr>
+    </w:lvl>
+    <w:lvl w:ilvl="7" w:tplc="40090003" w:tentative="1">
+      <w:start w:val="1"/>
+      <w:numFmt w:val="bullet"/>
+      <w:lvlText w:val="o"/>
+      <w:lvlJc w:val="left"/>
+      <w:pPr>
+        <w:ind w:left="5760" w:hanging="360"/>
+      </w:pPr>
+      <w:rPr>
+        <w:rFonts w:ascii="Courier New" w:hAnsi="Courier New" w:cs="Courier New" w:hint="default"/>
+      </w:rPr>
+    </w:lvl>
+    <w:lvl w:ilvl="8" w:tplc="40090005" w:tentative="1">
+      <w:start w:val="1"/>
+      <w:numFmt w:val="bullet"/>
+      <w:lvlText w:val=""/>
+      <w:lvlJc w:val="left"/>
+      <w:pPr>
+        <w:ind w:left="6480" w:hanging="360"/>
+      </w:pPr>
+      <w:rPr>
+        <w:rFonts w:ascii="Wingdings" w:hAnsi="Wingdings" w:hint="default"/>
+      </w:rPr>
+    </w:lvl>
+  </w:abstractNum>
+  <w:abstractNum w:abstractNumId="6" w15:restartNumberingAfterBreak="0">
     <w:nsid w:val="335A4263"/>
     <w:multiLevelType w:val="hybridMultilevel"/>
     <w:tmpl w:val="EA08D6E6"/>
@@ -2217,7 +2598,7 @@
       </w:pPr>
     </w:lvl>
   </w:abstractNum>
-  <w:abstractNum w:abstractNumId="6" w15:restartNumberingAfterBreak="0">
+  <w:abstractNum w:abstractNumId="7" w15:restartNumberingAfterBreak="0">
     <w:nsid w:val="39233163"/>
     <w:multiLevelType w:val="hybridMultilevel"/>
     <w:tmpl w:val="7FA8E2D6"/>
@@ -2306,7 +2687,185 @@
       </w:pPr>
     </w:lvl>
   </w:abstractNum>
-  <w:abstractNum w:abstractNumId="7" w15:restartNumberingAfterBreak="0">
+  <w:abstractNum w:abstractNumId="8" w15:restartNumberingAfterBreak="0">
+    <w:nsid w:val="401243E5"/>
+    <w:multiLevelType w:val="hybridMultilevel"/>
+    <w:tmpl w:val="B1186392"/>
+    <w:lvl w:ilvl="0" w:tplc="4009000F">
+      <w:start w:val="1"/>
+      <w:numFmt w:val="decimal"/>
+      <w:lvlText w:val="%1."/>
+      <w:lvlJc w:val="left"/>
+      <w:pPr>
+        <w:ind w:left="720" w:hanging="360"/>
+      </w:pPr>
+      <w:rPr>
+        <w:rFonts w:hint="default"/>
+      </w:rPr>
+    </w:lvl>
+    <w:lvl w:ilvl="1" w:tplc="40090019" w:tentative="1">
+      <w:start w:val="1"/>
+      <w:numFmt w:val="lowerLetter"/>
+      <w:lvlText w:val="%2."/>
+      <w:lvlJc w:val="left"/>
+      <w:pPr>
+        <w:ind w:left="1440" w:hanging="360"/>
+      </w:pPr>
+    </w:lvl>
+    <w:lvl w:ilvl="2" w:tplc="4009001B" w:tentative="1">
+      <w:start w:val="1"/>
+      <w:numFmt w:val="lowerRoman"/>
+      <w:lvlText w:val="%3."/>
+      <w:lvlJc w:val="right"/>
+      <w:pPr>
+        <w:ind w:left="2160" w:hanging="180"/>
+      </w:pPr>
+    </w:lvl>
+    <w:lvl w:ilvl="3" w:tplc="4009000F" w:tentative="1">
+      <w:start w:val="1"/>
+      <w:numFmt w:val="decimal"/>
+      <w:lvlText w:val="%4."/>
+      <w:lvlJc w:val="left"/>
+      <w:pPr>
+        <w:ind w:left="2880" w:hanging="360"/>
+      </w:pPr>
+    </w:lvl>
+    <w:lvl w:ilvl="4" w:tplc="40090019" w:tentative="1">
+      <w:start w:val="1"/>
+      <w:numFmt w:val="lowerLetter"/>
+      <w:lvlText w:val="%5."/>
+      <w:lvlJc w:val="left"/>
+      <w:pPr>
+        <w:ind w:left="3600" w:hanging="360"/>
+      </w:pPr>
+    </w:lvl>
+    <w:lvl w:ilvl="5" w:tplc="4009001B" w:tentative="1">
+      <w:start w:val="1"/>
+      <w:numFmt w:val="lowerRoman"/>
+      <w:lvlText w:val="%6."/>
+      <w:lvlJc w:val="right"/>
+      <w:pPr>
+        <w:ind w:left="4320" w:hanging="180"/>
+      </w:pPr>
+    </w:lvl>
+    <w:lvl w:ilvl="6" w:tplc="4009000F" w:tentative="1">
+      <w:start w:val="1"/>
+      <w:numFmt w:val="decimal"/>
+      <w:lvlText w:val="%7."/>
+      <w:lvlJc w:val="left"/>
+      <w:pPr>
+        <w:ind w:left="5040" w:hanging="360"/>
+      </w:pPr>
+    </w:lvl>
+    <w:lvl w:ilvl="7" w:tplc="40090019" w:tentative="1">
+      <w:start w:val="1"/>
+      <w:numFmt w:val="lowerLetter"/>
+      <w:lvlText w:val="%8."/>
+      <w:lvlJc w:val="left"/>
+      <w:pPr>
+        <w:ind w:left="5760" w:hanging="360"/>
+      </w:pPr>
+    </w:lvl>
+    <w:lvl w:ilvl="8" w:tplc="4009001B" w:tentative="1">
+      <w:start w:val="1"/>
+      <w:numFmt w:val="lowerRoman"/>
+      <w:lvlText w:val="%9."/>
+      <w:lvlJc w:val="right"/>
+      <w:pPr>
+        <w:ind w:left="6480" w:hanging="180"/>
+      </w:pPr>
+    </w:lvl>
+  </w:abstractNum>
+  <w:abstractNum w:abstractNumId="9" w15:restartNumberingAfterBreak="0">
+    <w:nsid w:val="40F66472"/>
+    <w:multiLevelType w:val="hybridMultilevel"/>
+    <w:tmpl w:val="44F49E52"/>
+    <w:lvl w:ilvl="0" w:tplc="4009000F">
+      <w:start w:val="1"/>
+      <w:numFmt w:val="decimal"/>
+      <w:lvlText w:val="%1."/>
+      <w:lvlJc w:val="left"/>
+      <w:pPr>
+        <w:ind w:left="720" w:hanging="360"/>
+      </w:pPr>
+      <w:rPr>
+        <w:rFonts w:hint="default"/>
+      </w:rPr>
+    </w:lvl>
+    <w:lvl w:ilvl="1" w:tplc="40090019">
+      <w:start w:val="1"/>
+      <w:numFmt w:val="lowerLetter"/>
+      <w:lvlText w:val="%2."/>
+      <w:lvlJc w:val="left"/>
+      <w:pPr>
+        <w:ind w:left="1440" w:hanging="360"/>
+      </w:pPr>
+    </w:lvl>
+    <w:lvl w:ilvl="2" w:tplc="4009001B" w:tentative="1">
+      <w:start w:val="1"/>
+      <w:numFmt w:val="lowerRoman"/>
+      <w:lvlText w:val="%3."/>
+      <w:lvlJc w:val="right"/>
+      <w:pPr>
+        <w:ind w:left="2160" w:hanging="180"/>
+      </w:pPr>
+    </w:lvl>
+    <w:lvl w:ilvl="3" w:tplc="4009000F" w:tentative="1">
+      <w:start w:val="1"/>
+      <w:numFmt w:val="decimal"/>
+      <w:lvlText w:val="%4."/>
+      <w:lvlJc w:val="left"/>
+      <w:pPr>
+        <w:ind w:left="2880" w:hanging="360"/>
+      </w:pPr>
+    </w:lvl>
+    <w:lvl w:ilvl="4" w:tplc="40090019" w:tentative="1">
+      <w:start w:val="1"/>
+      <w:numFmt w:val="lowerLetter"/>
+      <w:lvlText w:val="%5."/>
+      <w:lvlJc w:val="left"/>
+      <w:pPr>
+        <w:ind w:left="3600" w:hanging="360"/>
+      </w:pPr>
+    </w:lvl>
+    <w:lvl w:ilvl="5" w:tplc="4009001B" w:tentative="1">
+      <w:start w:val="1"/>
+      <w:numFmt w:val="lowerRoman"/>
+      <w:lvlText w:val="%6."/>
+      <w:lvlJc w:val="right"/>
+      <w:pPr>
+        <w:ind w:left="4320" w:hanging="180"/>
+      </w:pPr>
+    </w:lvl>
+    <w:lvl w:ilvl="6" w:tplc="4009000F" w:tentative="1">
+      <w:start w:val="1"/>
+      <w:numFmt w:val="decimal"/>
+      <w:lvlText w:val="%7."/>
+      <w:lvlJc w:val="left"/>
+      <w:pPr>
+        <w:ind w:left="5040" w:hanging="360"/>
+      </w:pPr>
+    </w:lvl>
+    <w:lvl w:ilvl="7" w:tplc="40090019" w:tentative="1">
+      <w:start w:val="1"/>
+      <w:numFmt w:val="lowerLetter"/>
+      <w:lvlText w:val="%8."/>
+      <w:lvlJc w:val="left"/>
+      <w:pPr>
+        <w:ind w:left="5760" w:hanging="360"/>
+      </w:pPr>
+    </w:lvl>
+    <w:lvl w:ilvl="8" w:tplc="4009001B" w:tentative="1">
+      <w:start w:val="1"/>
+      <w:numFmt w:val="lowerRoman"/>
+      <w:lvlText w:val="%9."/>
+      <w:lvlJc w:val="right"/>
+      <w:pPr>
+        <w:ind w:left="6480" w:hanging="180"/>
+      </w:pPr>
+    </w:lvl>
+  </w:abstractNum>
+  <w:abstractNum w:abstractNumId="10" w15:restartNumberingAfterBreak="0">
     <w:nsid w:val="45D71DD8"/>
     <w:multiLevelType w:val="hybridMultilevel"/>
     <w:tmpl w:val="E95066D0"/>
@@ -2395,7 +2954,96 @@
       </w:pPr>
     </w:lvl>
   </w:abstractNum>
-  <w:abstractNum w:abstractNumId="8" w15:restartNumberingAfterBreak="0">
+  <w:abstractNum w:abstractNumId="11" w15:restartNumberingAfterBreak="0">
+    <w:nsid w:val="47153C63"/>
+    <w:multiLevelType w:val="hybridMultilevel"/>
+    <w:tmpl w:val="1B0E68CC"/>
+    <w:lvl w:ilvl="0" w:tplc="F9248A90">
+      <w:start w:val="1"/>
+      <w:numFmt w:val="lowerLetter"/>
+      <w:lvlText w:val="%1."/>
+      <w:lvlJc w:val="left"/>
+      <w:pPr>
+        <w:ind w:left="1080" w:hanging="360"/>
+      </w:pPr>
+      <w:rPr>
+        <w:rFonts w:hint="default"/>
+      </w:rPr>
+    </w:lvl>
+    <w:lvl w:ilvl="1" w:tplc="40090019" w:tentative="1">
+      <w:start w:val="1"/>
+      <w:numFmt w:val="lowerLetter"/>
+      <w:lvlText w:val="%2."/>
+      <w:lvlJc w:val="left"/>
+      <w:pPr>
+        <w:ind w:left="1800" w:hanging="360"/>
+      </w:pPr>
+    </w:lvl>
+    <w:lvl w:ilvl="2" w:tplc="4009001B" w:tentative="1">
+      <w:start w:val="1"/>
+      <w:numFmt w:val="lowerRoman"/>
+      <w:lvlText w:val="%3."/>
+      <w:lvlJc w:val="right"/>
+      <w:pPr>
+        <w:ind w:left="2520" w:hanging="180"/>
+      </w:pPr>
+    </w:lvl>
+    <w:lvl w:ilvl="3" w:tplc="4009000F" w:tentative="1">
+      <w:start w:val="1"/>
+      <w:numFmt w:val="decimal"/>
+      <w:lvlText w:val="%4."/>
+      <w:lvlJc w:val="left"/>
+      <w:pPr>
+        <w:ind w:left="3240" w:hanging="360"/>
+      </w:pPr>
+    </w:lvl>
+    <w:lvl w:ilvl="4" w:tplc="40090019" w:tentative="1">
+      <w:start w:val="1"/>
+      <w:numFmt w:val="lowerLetter"/>
+      <w:lvlText w:val="%5."/>
+      <w:lvlJc w:val="left"/>
+      <w:pPr>
+        <w:ind w:left="3960" w:hanging="360"/>
+      </w:pPr>
+    </w:lvl>
+    <w:lvl w:ilvl="5" w:tplc="4009001B" w:tentative="1">
+      <w:start w:val="1"/>
+      <w:numFmt w:val="lowerRoman"/>
+      <w:lvlText w:val="%6."/>
+      <w:lvlJc w:val="right"/>
+      <w:pPr>
+        <w:ind w:left="4680" w:hanging="180"/>
+      </w:pPr>
+    </w:lvl>
+    <w:lvl w:ilvl="6" w:tplc="4009000F" w:tentative="1">
+      <w:start w:val="1"/>
+      <w:numFmt w:val="decimal"/>
+      <w:lvlText w:val="%7."/>
+      <w:lvlJc w:val="left"/>
+      <w:pPr>
+        <w:ind w:left="5400" w:hanging="360"/>
+      </w:pPr>
+    </w:lvl>
+    <w:lvl w:ilvl="7" w:tplc="40090019" w:tentative="1">
+      <w:start w:val="1"/>
+      <w:numFmt w:val="lowerLetter"/>
+      <w:lvlText w:val="%8."/>
+      <w:lvlJc w:val="left"/>
+      <w:pPr>
+        <w:ind w:left="6120" w:hanging="360"/>
+      </w:pPr>
+    </w:lvl>
+    <w:lvl w:ilvl="8" w:tplc="4009001B" w:tentative="1">
+      <w:start w:val="1"/>
+      <w:numFmt w:val="lowerRoman"/>
+      <w:lvlText w:val="%9."/>
+      <w:lvlJc w:val="right"/>
+      <w:pPr>
+        <w:ind w:left="6840" w:hanging="180"/>
+      </w:pPr>
+    </w:lvl>
+  </w:abstractNum>
+  <w:abstractNum w:abstractNumId="12" w15:restartNumberingAfterBreak="0">
     <w:nsid w:val="51284451"/>
     <w:multiLevelType w:val="hybridMultilevel"/>
     <w:tmpl w:val="DDB4F954"/>
@@ -2484,7 +3132,7 @@
       </w:pPr>
     </w:lvl>
   </w:abstractNum>
-  <w:abstractNum w:abstractNumId="9" w15:restartNumberingAfterBreak="0">
+  <w:abstractNum w:abstractNumId="13" w15:restartNumberingAfterBreak="0">
     <w:nsid w:val="64C22C0F"/>
     <w:multiLevelType w:val="hybridMultilevel"/>
     <w:tmpl w:val="031A43BA"/>
@@ -2573,7 +3221,7 @@
       </w:pPr>
     </w:lvl>
   </w:abstractNum>
-  <w:abstractNum w:abstractNumId="10" w15:restartNumberingAfterBreak="0">
+  <w:abstractNum w:abstractNumId="14" w15:restartNumberingAfterBreak="0">
     <w:nsid w:val="68747D0F"/>
     <w:multiLevelType w:val="hybridMultilevel"/>
     <w:tmpl w:val="A418D932"/>
@@ -2662,7 +3310,7 @@
       </w:pPr>
     </w:lvl>
   </w:abstractNum>
-  <w:abstractNum w:abstractNumId="11" w15:restartNumberingAfterBreak="0">
+  <w:abstractNum w:abstractNumId="15" w15:restartNumberingAfterBreak="0">
     <w:nsid w:val="6D8E2E61"/>
     <w:multiLevelType w:val="hybridMultilevel"/>
     <w:tmpl w:val="BF2A427C"/>
@@ -2751,7 +3399,96 @@
       </w:pPr>
     </w:lvl>
   </w:abstractNum>
-  <w:abstractNum w:abstractNumId="12" w15:restartNumberingAfterBreak="0">
+  <w:abstractNum w:abstractNumId="16" w15:restartNumberingAfterBreak="0">
+    <w:nsid w:val="710E67D0"/>
+    <w:multiLevelType w:val="hybridMultilevel"/>
+    <w:tmpl w:val="A7EA3328"/>
+    <w:lvl w:ilvl="0" w:tplc="4AD2DBD8">
+      <w:start w:val="1"/>
+      <w:numFmt w:val="decimal"/>
+      <w:lvlText w:val="%1."/>
+      <w:lvlJc w:val="left"/>
+      <w:pPr>
+        <w:ind w:left="1080" w:hanging="360"/>
+      </w:pPr>
+      <w:rPr>
+        <w:rFonts w:hint="default"/>
+      </w:rPr>
+    </w:lvl>
+    <w:lvl w:ilvl="1" w:tplc="40090019" w:tentative="1">
+      <w:start w:val="1"/>
+      <w:numFmt w:val="lowerLetter"/>
+      <w:lvlText w:val="%2."/>
+      <w:lvlJc w:val="left"/>
+      <w:pPr>
+        <w:ind w:left="1800" w:hanging="360"/>
+      </w:pPr>
+    </w:lvl>
+    <w:lvl w:ilvl="2" w:tplc="4009001B" w:tentative="1">
+      <w:start w:val="1"/>
+      <w:numFmt w:val="lowerRoman"/>
+      <w:lvlText w:val="%3."/>
+      <w:lvlJc w:val="right"/>
+      <w:pPr>
+        <w:ind w:left="2520" w:hanging="180"/>
+      </w:pPr>
+    </w:lvl>
+    <w:lvl w:ilvl="3" w:tplc="4009000F" w:tentative="1">
+      <w:start w:val="1"/>
+      <w:numFmt w:val="decimal"/>
+      <w:lvlText w:val="%4."/>
+      <w:lvlJc w:val="left"/>
+      <w:pPr>
+        <w:ind w:left="3240" w:hanging="360"/>
+      </w:pPr>
+    </w:lvl>
+    <w:lvl w:ilvl="4" w:tplc="40090019" w:tentative="1">
+      <w:start w:val="1"/>
+      <w:numFmt w:val="lowerLetter"/>
+      <w:lvlText w:val="%5."/>
+      <w:lvlJc w:val="left"/>
+      <w:pPr>
+        <w:ind w:left="3960" w:hanging="360"/>
+      </w:pPr>
+    </w:lvl>
+    <w:lvl w:ilvl="5" w:tplc="4009001B" w:tentative="1">
+      <w:start w:val="1"/>
+      <w:numFmt w:val="lowerRoman"/>
+      <w:lvlText w:val="%6."/>
+      <w:lvlJc w:val="right"/>
+      <w:pPr>
+        <w:ind w:left="4680" w:hanging="180"/>
+      </w:pPr>
+    </w:lvl>
+    <w:lvl w:ilvl="6" w:tplc="4009000F" w:tentative="1">
+      <w:start w:val="1"/>
+      <w:numFmt w:val="decimal"/>
+      <w:lvlText w:val="%7."/>
+      <w:lvlJc w:val="left"/>
+      <w:pPr>
+        <w:ind w:left="5400" w:hanging="360"/>
+      </w:pPr>
+    </w:lvl>
+    <w:lvl w:ilvl="7" w:tplc="40090019" w:tentative="1">
+      <w:start w:val="1"/>
+      <w:numFmt w:val="lowerLetter"/>
+      <w:lvlText w:val="%8."/>
+      <w:lvlJc w:val="left"/>
+      <w:pPr>
+        <w:ind w:left="6120" w:hanging="360"/>
+      </w:pPr>
+    </w:lvl>
+    <w:lvl w:ilvl="8" w:tplc="4009001B" w:tentative="1">
+      <w:start w:val="1"/>
+      <w:numFmt w:val="lowerRoman"/>
+      <w:lvlText w:val="%9."/>
+      <w:lvlJc w:val="right"/>
+      <w:pPr>
+        <w:ind w:left="6840" w:hanging="180"/>
+      </w:pPr>
+    </w:lvl>
+  </w:abstractNum>
+  <w:abstractNum w:abstractNumId="17" w15:restartNumberingAfterBreak="0">
     <w:nsid w:val="769871DA"/>
     <w:multiLevelType w:val="hybridMultilevel"/>
     <w:tmpl w:val="1ED2BCCC"/>
@@ -2840,7 +3577,7 @@
       </w:pPr>
     </w:lvl>
   </w:abstractNum>
-  <w:abstractNum w:abstractNumId="13" w15:restartNumberingAfterBreak="0">
+  <w:abstractNum w:abstractNumId="18" w15:restartNumberingAfterBreak="0">
     <w:nsid w:val="792E3E5F"/>
     <w:multiLevelType w:val="hybridMultilevel"/>
     <w:tmpl w:val="EDE2987C"/>
@@ -2929,7 +3666,7 @@
       </w:pPr>
     </w:lvl>
   </w:abstractNum>
-  <w:abstractNum w:abstractNumId="14" w15:restartNumberingAfterBreak="0">
+  <w:abstractNum w:abstractNumId="19" w15:restartNumberingAfterBreak="0">
     <w:nsid w:val="7B537080"/>
     <w:multiLevelType w:val="hybridMultilevel"/>
     <w:tmpl w:val="A546123E"/>
@@ -3022,46 +3759,61 @@
     <w:abstractNumId w:val="1"/>
   </w:num>
   <w:num w:numId="2">
-    <w:abstractNumId w:val="8"/>
+    <w:abstractNumId w:val="12"/>
   </w:num>
   <w:num w:numId="3">
-    <w:abstractNumId w:val="14"/>
+    <w:abstractNumId w:val="19"/>
   </w:num>
   <w:num w:numId="4">
     <w:abstractNumId w:val="3"/>
   </w:num>
   <w:num w:numId="5">
-    <w:abstractNumId w:val="9"/>
+    <w:abstractNumId w:val="13"/>
   </w:num>
   <w:num w:numId="6">
-    <w:abstractNumId w:val="13"/>
+    <w:abstractNumId w:val="18"/>
   </w:num>
   <w:num w:numId="7">
-    <w:abstractNumId w:val="10"/>
+    <w:abstractNumId w:val="14"/>
   </w:num>
   <w:num w:numId="8">
-    <w:abstractNumId w:val="5"/>
+    <w:abstractNumId w:val="6"/>
   </w:num>
   <w:num w:numId="9">
-    <w:abstractNumId w:val="11"/>
+    <w:abstractNumId w:val="15"/>
   </w:num>
   <w:num w:numId="10">
     <w:abstractNumId w:val="4"/>
   </w:num>
   <w:num w:numId="11">
-    <w:abstractNumId w:val="7"/>
+    <w:abstractNumId w:val="10"/>
   </w:num>
   <w:num w:numId="12">
     <w:abstractNumId w:val="2"/>
   </w:num>
   <w:num w:numId="13">
-    <w:abstractNumId w:val="6"/>
+    <w:abstractNumId w:val="7"/>
   </w:num>
   <w:num w:numId="14">
     <w:abstractNumId w:val="0"/>
   </w:num>
   <w:num w:numId="15">
-    <w:abstractNumId w:val="12"/>
+    <w:abstractNumId w:val="17"/>
+  </w:num>
+  <w:num w:numId="16">
+    <w:abstractNumId w:val="8"/>
+  </w:num>
+  <w:num w:numId="17">
+    <w:abstractNumId w:val="5"/>
+  </w:num>
+  <w:num w:numId="18">
+    <w:abstractNumId w:val="16"/>
+  </w:num>
+  <w:num w:numId="19">
+    <w:abstractNumId w:val="9"/>
+  </w:num>
+  <w:num w:numId="20">
+    <w:abstractNumId w:val="11"/>
   </w:num>
 </w:numbering>
 </file>
@@ -3468,7 +4220,6 @@
   <w:style w:type="character" w:default="1" w:styleId="DefaultParagraphFont">
     <w:name w:val="Default Paragraph Font"/>
     <w:uiPriority w:val="1"/>
-    <w:semiHidden/>
     <w:unhideWhenUsed/>
   </w:style>
   <w:style w:type="table" w:default="1" w:styleId="TableNormal">

</xml_diff>